<commit_message>
Se le agregó algunos detalles sobre las ventas
</commit_message>
<xml_diff>
--- a/Gomita.docx
+++ b/Gomita.docx
@@ -82,13 +82,20 @@
     </w:p>
     <w:p>
       <w:pPr>
-        <w:jc w:val="center"/>
-        <w:rPr>
-          <w:sz w:val="56"/>
-          <w:szCs w:val="56"/>
+        <w:rPr>
+          <w:sz w:val="28"/>
+          <w:szCs w:val="28"/>
           <w:lang w:val="es-ES"/>
         </w:rPr>
       </w:pPr>
+      <w:r>
+        <w:rPr>
+          <w:sz w:val="28"/>
+          <w:szCs w:val="28"/>
+          <w:lang w:val="es-ES"/>
+        </w:rPr>
+        <w:t>Las ventas en las primeras dos semanas de mi parte han sido flojas porque poco he ofrecido el producto, al contrario Joel a cumplido muy bien con las ventas del producto</w:t>
+      </w:r>
     </w:p>
     <w:sectPr>
       <w:pgSz w:w="12240" w:h="15840"/>

</xml_diff>

<commit_message>
Se agregó un historial de como han sido las ganancias en el negocio
</commit_message>
<xml_diff>
--- a/Gomita.docx
+++ b/Gomita.docx
@@ -94,7 +94,66 @@
           <w:szCs w:val="28"/>
           <w:lang w:val="es-ES"/>
         </w:rPr>
-        <w:t>Las ventas en las primeras dos semanas de mi parte han sido flojas porque poco he ofrecido el producto, al contrario Joel a cumplido muy bien con las ventas del producto</w:t>
+        <w:t xml:space="preserve">Las ventas en las primeras dos semanas de mi parte han sido flojas porque poco he ofrecido el producto, al </w:t>
+      </w:r>
+      <w:r>
+        <w:rPr>
+          <w:sz w:val="28"/>
+          <w:szCs w:val="28"/>
+          <w:lang w:val="es-ES"/>
+        </w:rPr>
+        <w:t>contrario,</w:t>
+      </w:r>
+      <w:r>
+        <w:rPr>
+          <w:sz w:val="28"/>
+          <w:szCs w:val="28"/>
+          <w:lang w:val="es-ES"/>
+        </w:rPr>
+        <w:t xml:space="preserve"> Joel </w:t>
+      </w:r>
+      <w:r>
+        <w:rPr>
+          <w:sz w:val="28"/>
+          <w:szCs w:val="28"/>
+          <w:lang w:val="es-ES"/>
+        </w:rPr>
+        <w:t>ha</w:t>
+      </w:r>
+      <w:r>
+        <w:rPr>
+          <w:sz w:val="28"/>
+          <w:szCs w:val="28"/>
+          <w:lang w:val="es-ES"/>
+        </w:rPr>
+        <w:t xml:space="preserve"> cumplido muy bien con las ventas del producto</w:t>
+      </w:r>
+      <w:r>
+        <w:rPr>
+          <w:sz w:val="28"/>
+          <w:szCs w:val="28"/>
+          <w:lang w:val="es-ES"/>
+        </w:rPr>
+        <w:tab/>
+        <w:t xml:space="preserve"> </w:t>
+      </w:r>
+    </w:p>
+    <w:p>
+      <w:pPr>
+        <w:rPr>
+          <w:sz w:val="28"/>
+          <w:szCs w:val="28"/>
+          <w:u w:val="single"/>
+          <w:lang w:val="es-ES"/>
+        </w:rPr>
+      </w:pPr>
+      <w:r>
+        <w:rPr>
+          <w:sz w:val="28"/>
+          <w:szCs w:val="28"/>
+          <w:lang w:val="es-ES"/>
+        </w:rPr>
+        <w:t>Se han vendido mas de 800 pesos mexicanos en producto cuando la inversión inicial fue de unos 300 pesos aproximadamente, así que puedo decir que el proyecto va demasiado bien</w:t>
       </w:r>
     </w:p>
     <w:sectPr>

</xml_diff>

<commit_message>
Se agregó informacion acerca de la logistica de compra
</commit_message>
<xml_diff>
--- a/Gomita.docx
+++ b/Gomita.docx
@@ -141,6 +141,25 @@
     <w:p>
       <w:pPr>
         <w:rPr>
+          <w:b/>
+          <w:bCs/>
+          <w:sz w:val="28"/>
+          <w:szCs w:val="28"/>
+          <w:lang w:val="es-ES"/>
+        </w:rPr>
+      </w:pPr>
+      <w:r>
+        <w:rPr>
+          <w:sz w:val="28"/>
+          <w:szCs w:val="28"/>
+          <w:lang w:val="es-ES"/>
+        </w:rPr>
+        <w:t>Se han vendido mas de 800 pesos mexicanos en producto cuando la inversión inicial fue de unos 300 pesos aproximadamente, así que puedo decir que el proyecto va demasiado bien</w:t>
+      </w:r>
+    </w:p>
+    <w:p>
+      <w:pPr>
+        <w:rPr>
           <w:sz w:val="28"/>
           <w:szCs w:val="28"/>
           <w:u w:val="single"/>
@@ -153,7 +172,25 @@
           <w:szCs w:val="28"/>
           <w:lang w:val="es-ES"/>
         </w:rPr>
-        <w:t>Se han vendido mas de 800 pesos mexicanos en producto cuando la inversión inicial fue de unos 300 pesos aproximadamente, así que puedo decir que el proyecto va demasiado bien</w:t>
+        <w:t xml:space="preserve">Hoy 21/3/23 por la tarde iré a comprar nuevo material para hacer mas gomitas y poder obtener ingreso lo </w:t>
+      </w:r>
+      <w:proofErr w:type="spellStart"/>
+      <w:r>
+        <w:rPr>
+          <w:sz w:val="28"/>
+          <w:szCs w:val="28"/>
+          <w:lang w:val="es-ES"/>
+        </w:rPr>
+        <w:t>mas</w:t>
+      </w:r>
+      <w:proofErr w:type="spellEnd"/>
+      <w:r>
+        <w:rPr>
+          <w:sz w:val="28"/>
+          <w:szCs w:val="28"/>
+          <w:lang w:val="es-ES"/>
+        </w:rPr>
+        <w:t xml:space="preserve"> pronto posible</w:t>
       </w:r>
     </w:p>
     <w:sectPr>

</xml_diff>

<commit_message>
Se guardó lo que se hizo hoy en el negocio 21/3/23
</commit_message>
<xml_diff>
--- a/Gomita.docx
+++ b/Gomita.docx
@@ -162,6 +162,39 @@
         <w:rPr>
           <w:sz w:val="28"/>
           <w:szCs w:val="28"/>
+          <w:lang w:val="es-ES"/>
+        </w:rPr>
+      </w:pPr>
+      <w:r>
+        <w:rPr>
+          <w:sz w:val="28"/>
+          <w:szCs w:val="28"/>
+          <w:lang w:val="es-ES"/>
+        </w:rPr>
+        <w:t xml:space="preserve">Hoy 21/3/23 por la tarde iré a comprar nuevo material para hacer mas gomitas y poder obtener ingreso lo </w:t>
+      </w:r>
+      <w:r>
+        <w:rPr>
+          <w:sz w:val="28"/>
+          <w:szCs w:val="28"/>
+          <w:lang w:val="es-ES"/>
+        </w:rPr>
+        <w:t>más</w:t>
+      </w:r>
+      <w:r>
+        <w:rPr>
+          <w:sz w:val="28"/>
+          <w:szCs w:val="28"/>
+          <w:lang w:val="es-ES"/>
+        </w:rPr>
+        <w:t xml:space="preserve"> pronto posible</w:t>
+      </w:r>
+    </w:p>
+    <w:p>
+      <w:pPr>
+        <w:rPr>
+          <w:sz w:val="28"/>
+          <w:szCs w:val="28"/>
           <w:u w:val="single"/>
           <w:lang w:val="es-ES"/>
         </w:rPr>
@@ -172,25 +205,7 @@
           <w:szCs w:val="28"/>
           <w:lang w:val="es-ES"/>
         </w:rPr>
-        <w:t xml:space="preserve">Hoy 21/3/23 por la tarde iré a comprar nuevo material para hacer mas gomitas y poder obtener ingreso lo </w:t>
-      </w:r>
-      <w:proofErr w:type="spellStart"/>
-      <w:r>
-        <w:rPr>
-          <w:sz w:val="28"/>
-          <w:szCs w:val="28"/>
-          <w:lang w:val="es-ES"/>
-        </w:rPr>
-        <w:t>mas</w:t>
-      </w:r>
-      <w:proofErr w:type="spellEnd"/>
-      <w:r>
-        <w:rPr>
-          <w:sz w:val="28"/>
-          <w:szCs w:val="28"/>
-          <w:lang w:val="es-ES"/>
-        </w:rPr>
-        <w:t xml:space="preserve"> pronto posible</w:t>
+        <w:t>Hoy 22/3/23 por la tarde fui a comprar nueva mercancía, compré 3 paquetes de gomitas, 2 de aros de durazno y 1 de gusanos azucarados de goma. También compré 5 paquetes de pulparindo para hacer la mezcla de las gomitas y se invirtieron 280 pesos</w:t>
       </w:r>
     </w:p>
     <w:sectPr>

</xml_diff>

<commit_message>
Se guardó un registro de las ventas y ganancias
</commit_message>
<xml_diff>
--- a/Gomita.docx
+++ b/Gomita.docx
@@ -154,7 +154,25 @@
           <w:szCs w:val="28"/>
           <w:lang w:val="es-ES"/>
         </w:rPr>
-        <w:t>Se han vendido mas de 800 pesos mexicanos en producto cuando la inversión inicial fue de unos 300 pesos aproximadamente, así que puedo decir que el proyecto va demasiado bien</w:t>
+        <w:t xml:space="preserve">Se han vendido </w:t>
+      </w:r>
+      <w:proofErr w:type="spellStart"/>
+      <w:r>
+        <w:rPr>
+          <w:sz w:val="28"/>
+          <w:szCs w:val="28"/>
+          <w:lang w:val="es-ES"/>
+        </w:rPr>
+        <w:t>mas</w:t>
+      </w:r>
+      <w:proofErr w:type="spellEnd"/>
+      <w:r>
+        <w:rPr>
+          <w:sz w:val="28"/>
+          <w:szCs w:val="28"/>
+          <w:lang w:val="es-ES"/>
+        </w:rPr>
+        <w:t xml:space="preserve"> de 800 pesos mexicanos en producto cuando la inversión inicial fue de unos 300 pesos aproximadamente, así que puedo decir que el proyecto va demasiado bien</w:t>
       </w:r>
     </w:p>
     <w:p>
@@ -171,7 +189,25 @@
           <w:szCs w:val="28"/>
           <w:lang w:val="es-ES"/>
         </w:rPr>
-        <w:t xml:space="preserve">Hoy 21/3/23 por la tarde iré a comprar nuevo material para hacer mas gomitas y poder obtener ingreso lo </w:t>
+        <w:t xml:space="preserve">Hoy 21/3/23 por la tarde iré a comprar nuevo material para hacer </w:t>
+      </w:r>
+      <w:proofErr w:type="spellStart"/>
+      <w:r>
+        <w:rPr>
+          <w:sz w:val="28"/>
+          <w:szCs w:val="28"/>
+          <w:lang w:val="es-ES"/>
+        </w:rPr>
+        <w:t>mas</w:t>
+      </w:r>
+      <w:proofErr w:type="spellEnd"/>
+      <w:r>
+        <w:rPr>
+          <w:sz w:val="28"/>
+          <w:szCs w:val="28"/>
+          <w:lang w:val="es-ES"/>
+        </w:rPr>
+        <w:t xml:space="preserve"> gomitas y poder obtener ingreso lo </w:t>
       </w:r>
       <w:r>
         <w:rPr>
@@ -195,6 +231,41 @@
         <w:rPr>
           <w:sz w:val="28"/>
           <w:szCs w:val="28"/>
+          <w:lang w:val="es-ES"/>
+        </w:rPr>
+      </w:pPr>
+      <w:r>
+        <w:rPr>
+          <w:sz w:val="28"/>
+          <w:szCs w:val="28"/>
+          <w:lang w:val="es-ES"/>
+        </w:rPr>
+        <w:t xml:space="preserve">Hoy 22/3/23 por la tarde fui a comprar nueva mercancía, compré 3 paquetes de gomitas, 2 de aros de durazno y 1 de gusanos azucarados de goma. También compré 5 paquetes de </w:t>
+      </w:r>
+      <w:proofErr w:type="spellStart"/>
+      <w:r>
+        <w:rPr>
+          <w:sz w:val="28"/>
+          <w:szCs w:val="28"/>
+          <w:lang w:val="es-ES"/>
+        </w:rPr>
+        <w:t>pulparindo</w:t>
+      </w:r>
+      <w:proofErr w:type="spellEnd"/>
+      <w:r>
+        <w:rPr>
+          <w:sz w:val="28"/>
+          <w:szCs w:val="28"/>
+          <w:lang w:val="es-ES"/>
+        </w:rPr>
+        <w:t xml:space="preserve"> para hacer la mezcla de las gomitas y se invirtieron 280 pesos</w:t>
+      </w:r>
+    </w:p>
+    <w:p>
+      <w:pPr>
+        <w:rPr>
+          <w:sz w:val="28"/>
+          <w:szCs w:val="28"/>
           <w:u w:val="single"/>
           <w:lang w:val="es-ES"/>
         </w:rPr>
@@ -205,7 +276,61 @@
           <w:szCs w:val="28"/>
           <w:lang w:val="es-ES"/>
         </w:rPr>
-        <w:t>Hoy 22/3/23 por la tarde fui a comprar nueva mercancía, compré 3 paquetes de gomitas, 2 de aros de durazno y 1 de gusanos azucarados de goma. También compré 5 paquetes de pulparindo para hacer la mezcla de las gomitas y se invirtieron 280 pesos</w:t>
+        <w:t xml:space="preserve">Voy a invertir 500 pesos </w:t>
+      </w:r>
+      <w:proofErr w:type="spellStart"/>
+      <w:r>
+        <w:rPr>
+          <w:sz w:val="28"/>
+          <w:szCs w:val="28"/>
+          <w:lang w:val="es-ES"/>
+        </w:rPr>
+        <w:t>mas</w:t>
+      </w:r>
+      <w:proofErr w:type="spellEnd"/>
+      <w:r>
+        <w:rPr>
+          <w:sz w:val="28"/>
+          <w:szCs w:val="28"/>
+          <w:lang w:val="es-ES"/>
+        </w:rPr>
+        <w:t xml:space="preserve"> de inversión de mi bolsa, tenemos de presupuesto de inversión poco mas de 500 pesos de venta de gomitas </w:t>
+      </w:r>
+      <w:proofErr w:type="spellStart"/>
+      <w:r>
+        <w:rPr>
+          <w:sz w:val="28"/>
+          <w:szCs w:val="28"/>
+          <w:lang w:val="es-ES"/>
+        </w:rPr>
+        <w:t>mas</w:t>
+      </w:r>
+      <w:proofErr w:type="spellEnd"/>
+      <w:r>
+        <w:rPr>
+          <w:sz w:val="28"/>
+          <w:szCs w:val="28"/>
+          <w:lang w:val="es-ES"/>
+        </w:rPr>
+        <w:t xml:space="preserve"> 550 que falta que Joel me </w:t>
+      </w:r>
+      <w:proofErr w:type="spellStart"/>
+      <w:r>
+        <w:rPr>
+          <w:sz w:val="28"/>
+          <w:szCs w:val="28"/>
+          <w:lang w:val="es-ES"/>
+        </w:rPr>
+        <w:t>de</w:t>
+      </w:r>
+      <w:proofErr w:type="spellEnd"/>
+      <w:r>
+        <w:rPr>
+          <w:sz w:val="28"/>
+          <w:szCs w:val="28"/>
+          <w:lang w:val="es-ES"/>
+        </w:rPr>
+        <w:t xml:space="preserve"> aún </w:t>
       </w:r>
     </w:p>
     <w:sectPr>

</xml_diff>